<commit_message>
ICPro 1.0 final 2
minor change to user guide
</commit_message>
<xml_diff>
--- a/misc/info/ICPro - User Guide.docx
+++ b/misc/info/ICPro - User Guide.docx
@@ -799,6 +799,7 @@
         </w:rPr>
         <w:t xml:space="preserve"> </w:t>
       </w:r>
+      <w:proofErr w:type="gramStart"/>
       <w:r>
         <w:rPr>
           <w:rFonts w:ascii="Avenir Book" w:hAnsi="Avenir Book"/>
@@ -812,7 +813,15 @@
           <w:rFonts w:ascii="Avenir Book" w:hAnsi="Avenir Book"/>
           <w:color w:val="000000" w:themeColor="text1"/>
         </w:rPr>
-        <w:t xml:space="preserve">Th </w:t>
+        <w:t>Th</w:t>
+      </w:r>
+      <w:proofErr w:type="gramEnd"/>
+      <w:r>
+        <w:rPr>
+          <w:rFonts w:ascii="Avenir Book" w:hAnsi="Avenir Book"/>
+          <w:color w:val="000000" w:themeColor="text1"/>
+        </w:rPr>
+        <w:t xml:space="preserve"> </w:t>
       </w:r>
       <w:r>
         <w:rPr>
@@ -1467,7 +1476,7 @@
                     <pic:cNvPicPr/>
                   </pic:nvPicPr>
                   <pic:blipFill>
-                    <a:blip r:embed="rId5" cstate="print">
+                    <a:blip r:embed="rId7" cstate="print">
                       <a:extLst>
                         <a:ext uri="{28A0092B-C50C-407E-A947-70E740481C1C}">
                           <a14:useLocalDpi xmlns:a14="http://schemas.microsoft.com/office/drawing/2010/main" val="0"/>
@@ -2032,7 +2041,7 @@
           <w:noProof/>
         </w:rPr>
         <w:drawing>
-          <wp:anchor distT="0" distB="0" distL="114300" distR="114300" simplePos="0" relativeHeight="251658240" behindDoc="0" locked="0" layoutInCell="1" allowOverlap="1" wp14:anchorId="30339491" wp14:editId="2AF0BE23">
+          <wp:anchor distT="0" distB="0" distL="114300" distR="114300" simplePos="0" relativeHeight="251658240" behindDoc="0" locked="0" layoutInCell="1" allowOverlap="1" wp14:anchorId="30339491" wp14:editId="773B9859">
             <wp:simplePos x="0" y="0"/>
             <wp:positionH relativeFrom="column">
               <wp:posOffset>0</wp:posOffset>
@@ -2041,7 +2050,7 @@
               <wp:posOffset>22540</wp:posOffset>
             </wp:positionV>
             <wp:extent cx="2134235" cy="2257425"/>
-            <wp:effectExtent l="0" t="0" r="0" b="3175"/>
+            <wp:effectExtent l="0" t="0" r="0" b="4445"/>
             <wp:wrapSquare wrapText="bothSides"/>
             <wp:docPr id="2" name="Picture 2"/>
             <wp:cNvGraphicFramePr>
@@ -2055,7 +2064,7 @@
                     <pic:cNvPicPr/>
                   </pic:nvPicPr>
                   <pic:blipFill>
-                    <a:blip r:embed="rId6" cstate="print">
+                    <a:blip r:embed="rId8" cstate="print">
                       <a:extLst>
                         <a:ext uri="{28A0092B-C50C-407E-A947-70E740481C1C}">
                           <a14:useLocalDpi xmlns:a14="http://schemas.microsoft.com/office/drawing/2010/main" val="0"/>
@@ -2701,7 +2710,7 @@
                     <pic:cNvPicPr/>
                   </pic:nvPicPr>
                   <pic:blipFill>
-                    <a:blip r:embed="rId7" cstate="print">
+                    <a:blip r:embed="rId9" cstate="print">
                       <a:extLst>
                         <a:ext uri="{28A0092B-C50C-407E-A947-70E740481C1C}">
                           <a14:useLocalDpi xmlns:a14="http://schemas.microsoft.com/office/drawing/2010/main" val="0"/>
@@ -2798,6 +2807,8 @@
         <w:jc w:val="both"/>
         <w:rPr>
           <w:rFonts w:ascii="Avenir Book" w:hAnsi="Avenir Book"/>
+          <w:i/>
+          <w:iCs/>
         </w:rPr>
       </w:pPr>
       <w:r>
@@ -2829,7 +2840,7 @@
                     <pic:cNvPicPr/>
                   </pic:nvPicPr>
                   <pic:blipFill>
-                    <a:blip r:embed="rId8" cstate="print">
+                    <a:blip r:embed="rId10" cstate="print">
                       <a:extLst>
                         <a:ext uri="{28A0092B-C50C-407E-A947-70E740481C1C}">
                           <a14:useLocalDpi xmlns:a14="http://schemas.microsoft.com/office/drawing/2010/main" val="0"/>
@@ -2879,6 +2890,26 @@
         </w:rPr>
         <w:t xml:space="preserve"> These files need to be csv-files (supported separators: comma, semicolon, tab, space)</w:t>
       </w:r>
+      <w:r>
+        <w:rPr>
+          <w:rFonts w:ascii="Avenir Book" w:hAnsi="Avenir Book"/>
+        </w:rPr>
+        <w:t>.</w:t>
+      </w:r>
+      <w:r>
+        <w:rPr>
+          <w:rFonts w:ascii="Avenir Book" w:hAnsi="Avenir Book"/>
+        </w:rPr>
+        <w:t xml:space="preserve"> </w:t>
+      </w:r>
+      <w:r>
+        <w:rPr>
+          <w:rFonts w:ascii="Avenir Book" w:hAnsi="Avenir Book"/>
+          <w:i/>
+          <w:iCs/>
+        </w:rPr>
+        <w:t>Note: A procedural blank is required!</w:t>
+      </w:r>
     </w:p>
     <w:p>
       <w:pPr>
@@ -2966,7 +2997,7 @@
         </w:rPr>
         <w:lastRenderedPageBreak/>
         <w:drawing>
-          <wp:anchor distT="0" distB="0" distL="114300" distR="114300" simplePos="0" relativeHeight="251660288" behindDoc="0" locked="0" layoutInCell="1" allowOverlap="1" wp14:anchorId="0F90E423" wp14:editId="32F0A7F7">
+          <wp:anchor distT="0" distB="0" distL="114300" distR="114300" simplePos="0" relativeHeight="251660288" behindDoc="0" locked="0" layoutInCell="1" allowOverlap="1" wp14:anchorId="0F90E423" wp14:editId="280DEA09">
             <wp:simplePos x="0" y="0"/>
             <wp:positionH relativeFrom="column">
               <wp:posOffset>3552449</wp:posOffset>
@@ -2975,7 +3006,7 @@
               <wp:posOffset>168275</wp:posOffset>
             </wp:positionV>
             <wp:extent cx="2178050" cy="1664476"/>
-            <wp:effectExtent l="0" t="0" r="0" b="0"/>
+            <wp:effectExtent l="0" t="0" r="0" b="1905"/>
             <wp:wrapSquare wrapText="bothSides"/>
             <wp:docPr id="5" name="Picture 5"/>
             <wp:cNvGraphicFramePr>
@@ -2989,7 +3020,7 @@
                     <pic:cNvPicPr/>
                   </pic:nvPicPr>
                   <pic:blipFill>
-                    <a:blip r:embed="rId9" cstate="print">
+                    <a:blip r:embed="rId11" cstate="print">
                       <a:extLst>
                         <a:ext uri="{28A0092B-C50C-407E-A947-70E740481C1C}">
                           <a14:useLocalDpi xmlns:a14="http://schemas.microsoft.com/office/drawing/2010/main" val="0"/>
@@ -3227,7 +3258,7 @@
                     <pic:cNvPicPr/>
                   </pic:nvPicPr>
                   <pic:blipFill>
-                    <a:blip r:embed="rId10" cstate="print">
+                    <a:blip r:embed="rId12" cstate="print">
                       <a:extLst>
                         <a:ext uri="{28A0092B-C50C-407E-A947-70E740481C1C}">
                           <a14:useLocalDpi xmlns:a14="http://schemas.microsoft.com/office/drawing/2010/main" val="0"/>
@@ -3288,7 +3319,7 @@
                     <pic:cNvPicPr/>
                   </pic:nvPicPr>
                   <pic:blipFill>
-                    <a:blip r:embed="rId11" cstate="print">
+                    <a:blip r:embed="rId13" cstate="print">
                       <a:extLst>
                         <a:ext uri="{28A0092B-C50C-407E-A947-70E740481C1C}">
                           <a14:useLocalDpi xmlns:a14="http://schemas.microsoft.com/office/drawing/2010/main" val="0"/>
@@ -3614,7 +3645,7 @@
                     <pic:cNvPicPr/>
                   </pic:nvPicPr>
                   <pic:blipFill>
-                    <a:blip r:embed="rId12" cstate="print">
+                    <a:blip r:embed="rId14" cstate="print">
                       <a:extLst>
                         <a:ext uri="{28A0092B-C50C-407E-A947-70E740481C1C}">
                           <a14:useLocalDpi xmlns:a14="http://schemas.microsoft.com/office/drawing/2010/main" val="0"/>
@@ -4187,7 +4218,7 @@
                     <pic:cNvPicPr/>
                   </pic:nvPicPr>
                   <pic:blipFill>
-                    <a:blip r:embed="rId13"/>
+                    <a:blip r:embed="rId15"/>
                     <a:stretch>
                       <a:fillRect/>
                     </a:stretch>
@@ -4462,7 +4493,7 @@
                     <pic:cNvPicPr/>
                   </pic:nvPicPr>
                   <pic:blipFill>
-                    <a:blip r:embed="rId14"/>
+                    <a:blip r:embed="rId16"/>
                     <a:stretch>
                       <a:fillRect/>
                     </a:stretch>
@@ -4566,6 +4597,7 @@
         </w:rPr>
         <w:t xml:space="preserve">by ICP-MS) based </w:t>
       </w:r>
+      <w:proofErr w:type="gramStart"/>
       <w:r>
         <w:rPr>
           <w:rFonts w:ascii="Avenir Book" w:hAnsi="Avenir Book"/>
@@ -4577,7 +4609,14 @@
         <w:rPr>
           <w:rFonts w:ascii="Avenir Book" w:hAnsi="Avenir Book"/>
         </w:rPr>
-        <w:t xml:space="preserve">Th and </w:t>
+        <w:t>Th</w:t>
+      </w:r>
+      <w:proofErr w:type="gramEnd"/>
+      <w:r>
+        <w:rPr>
+          <w:rFonts w:ascii="Avenir Book" w:hAnsi="Avenir Book"/>
+        </w:rPr>
+        <w:t xml:space="preserve"> and </w:t>
       </w:r>
       <w:r>
         <w:rPr>
@@ -4649,7 +4688,7 @@
                     <pic:cNvPicPr/>
                   </pic:nvPicPr>
                   <pic:blipFill>
-                    <a:blip r:embed="rId15"/>
+                    <a:blip r:embed="rId17"/>
                     <a:stretch>
                       <a:fillRect/>
                     </a:stretch>
@@ -4954,7 +4993,7 @@
                     <pic:cNvPicPr/>
                   </pic:nvPicPr>
                   <pic:blipFill>
-                    <a:blip r:embed="rId16" cstate="print">
+                    <a:blip r:embed="rId18" cstate="print">
                       <a:extLst>
                         <a:ext uri="{28A0092B-C50C-407E-A947-70E740481C1C}">
                           <a14:useLocalDpi xmlns:a14="http://schemas.microsoft.com/office/drawing/2010/main" val="0"/>
@@ -5106,6 +5145,7 @@
         </w:rPr>
         <w:t xml:space="preserve"> including corrected TE concentrations (with </w:t>
       </w:r>
+      <w:proofErr w:type="gramStart"/>
       <w:r>
         <w:rPr>
           <w:rFonts w:ascii="Avenir Book" w:hAnsi="Avenir Book"/>
@@ -5117,7 +5157,14 @@
         <w:rPr>
           <w:rFonts w:ascii="Avenir Book" w:hAnsi="Avenir Book"/>
         </w:rPr>
-        <w:t xml:space="preserve">Th and </w:t>
+        <w:t>Th</w:t>
+      </w:r>
+      <w:proofErr w:type="gramEnd"/>
+      <w:r>
+        <w:rPr>
+          <w:rFonts w:ascii="Avenir Book" w:hAnsi="Avenir Book"/>
+        </w:rPr>
+        <w:t xml:space="preserve"> and </w:t>
       </w:r>
       <w:r>
         <w:rPr>
@@ -5456,7 +5503,7 @@
                     <pic:cNvPicPr/>
                   </pic:nvPicPr>
                   <pic:blipFill>
-                    <a:blip r:embed="rId17" cstate="print">
+                    <a:blip r:embed="rId19" cstate="print">
                       <a:extLst>
                         <a:ext uri="{28A0092B-C50C-407E-A947-70E740481C1C}">
                           <a14:useLocalDpi xmlns:a14="http://schemas.microsoft.com/office/drawing/2010/main" val="0"/>
@@ -5787,7 +5834,7 @@
                     <pic:cNvPicPr/>
                   </pic:nvPicPr>
                   <pic:blipFill>
-                    <a:blip r:embed="rId18" cstate="print">
+                    <a:blip r:embed="rId20" cstate="print">
                       <a:extLst>
                         <a:ext uri="{28A0092B-C50C-407E-A947-70E740481C1C}">
                           <a14:useLocalDpi xmlns:a14="http://schemas.microsoft.com/office/drawing/2010/main" val="0"/>
@@ -5856,7 +5903,7 @@
                     <pic:cNvPicPr/>
                   </pic:nvPicPr>
                   <pic:blipFill rotWithShape="1">
-                    <a:blip r:embed="rId19" cstate="print">
+                    <a:blip r:embed="rId21" cstate="print">
                       <a:extLst>
                         <a:ext uri="{28A0092B-C50C-407E-A947-70E740481C1C}">
                           <a14:useLocalDpi xmlns:a14="http://schemas.microsoft.com/office/drawing/2010/main" val="0"/>
@@ -5995,7 +6042,7 @@
                     <pic:cNvPicPr/>
                   </pic:nvPicPr>
                   <pic:blipFill>
-                    <a:blip r:embed="rId20" cstate="print">
+                    <a:blip r:embed="rId22" cstate="print">
                       <a:extLst>
                         <a:ext uri="{28A0092B-C50C-407E-A947-70E740481C1C}">
                           <a14:useLocalDpi xmlns:a14="http://schemas.microsoft.com/office/drawing/2010/main" val="0"/>
@@ -6204,6 +6251,44 @@
     </w:sectPr>
   </w:body>
 </w:document>
+</file>
+
+<file path=word/endnotes.xml><?xml version="1.0" encoding="utf-8"?>
+<w:endnotes xmlns:wpc="http://schemas.microsoft.com/office/word/2010/wordprocessingCanvas" xmlns:cx="http://schemas.microsoft.com/office/drawing/2014/chartex" xmlns:cx1="http://schemas.microsoft.com/office/drawing/2015/9/8/chartex" xmlns:cx2="http://schemas.microsoft.com/office/drawing/2015/10/21/chartex" xmlns:cx3="http://schemas.microsoft.com/office/drawing/2016/5/9/chartex" xmlns:cx4="http://schemas.microsoft.com/office/drawing/2016/5/10/chartex" xmlns:cx5="http://schemas.microsoft.com/office/drawing/2016/5/11/chartex" xmlns:cx6="http://schemas.microsoft.com/office/drawing/2016/5/12/chartex" xmlns:cx7="http://schemas.microsoft.com/office/drawing/2016/5/13/chartex" xmlns:cx8="http://schemas.microsoft.com/office/drawing/2016/5/14/chartex" xmlns:mc="http://schemas.openxmlformats.org/markup-compatibility/2006" xmlns:aink="http://schemas.microsoft.com/office/drawing/2016/ink" xmlns:am3d="http://schemas.microsoft.com/office/drawing/2017/model3d" xmlns:o="urn:schemas-microsoft-com:office:office" xmlns:r="http://schemas.openxmlformats.org/officeDocument/2006/relationships" xmlns:m="http://schemas.openxmlformats.org/officeDocument/2006/math" xmlns:v="urn:schemas-microsoft-com:vml" xmlns:wp14="http://schemas.microsoft.com/office/word/2010/wordprocessingDrawing" xmlns:wp="http://schemas.openxmlformats.org/drawingml/2006/wordprocessingDrawing" xmlns:w10="urn:schemas-microsoft-com:office:word" xmlns:w="http://schemas.openxmlformats.org/wordprocessingml/2006/main" xmlns:w14="http://schemas.microsoft.com/office/word/2010/wordml" xmlns:w15="http://schemas.microsoft.com/office/word/2012/wordml" xmlns:w16cex="http://schemas.microsoft.com/office/word/2018/wordml/cex" xmlns:w16cid="http://schemas.microsoft.com/office/word/2016/wordml/cid" xmlns:w16="http://schemas.microsoft.com/office/word/2018/wordml" xmlns:w16se="http://schemas.microsoft.com/office/word/2015/wordml/symex" xmlns:wpg="http://schemas.microsoft.com/office/word/2010/wordprocessingGroup" xmlns:wpi="http://schemas.microsoft.com/office/word/2010/wordprocessingInk" xmlns:wne="http://schemas.microsoft.com/office/word/2006/wordml" xmlns:wps="http://schemas.microsoft.com/office/word/2010/wordprocessingShape" mc:Ignorable="w14 w15 w16se w16cid w16 w16cex wp14">
+  <w:endnote w:type="separator" w:id="-1">
+    <w:p>
+      <w:r>
+        <w:separator/>
+      </w:r>
+    </w:p>
+  </w:endnote>
+  <w:endnote w:type="continuationSeparator" w:id="0">
+    <w:p>
+      <w:r>
+        <w:continuationSeparator/>
+      </w:r>
+    </w:p>
+  </w:endnote>
+</w:endnotes>
+</file>
+
+<file path=word/footnotes.xml><?xml version="1.0" encoding="utf-8"?>
+<w:footnotes xmlns:wpc="http://schemas.microsoft.com/office/word/2010/wordprocessingCanvas" xmlns:cx="http://schemas.microsoft.com/office/drawing/2014/chartex" xmlns:cx1="http://schemas.microsoft.com/office/drawing/2015/9/8/chartex" xmlns:cx2="http://schemas.microsoft.com/office/drawing/2015/10/21/chartex" xmlns:cx3="http://schemas.microsoft.com/office/drawing/2016/5/9/chartex" xmlns:cx4="http://schemas.microsoft.com/office/drawing/2016/5/10/chartex" xmlns:cx5="http://schemas.microsoft.com/office/drawing/2016/5/11/chartex" xmlns:cx6="http://schemas.microsoft.com/office/drawing/2016/5/12/chartex" xmlns:cx7="http://schemas.microsoft.com/office/drawing/2016/5/13/chartex" xmlns:cx8="http://schemas.microsoft.com/office/drawing/2016/5/14/chartex" xmlns:mc="http://schemas.openxmlformats.org/markup-compatibility/2006" xmlns:aink="http://schemas.microsoft.com/office/drawing/2016/ink" xmlns:am3d="http://schemas.microsoft.com/office/drawing/2017/model3d" xmlns:o="urn:schemas-microsoft-com:office:office" xmlns:r="http://schemas.openxmlformats.org/officeDocument/2006/relationships" xmlns:m="http://schemas.openxmlformats.org/officeDocument/2006/math" xmlns:v="urn:schemas-microsoft-com:vml" xmlns:wp14="http://schemas.microsoft.com/office/word/2010/wordprocessingDrawing" xmlns:wp="http://schemas.openxmlformats.org/drawingml/2006/wordprocessingDrawing" xmlns:w10="urn:schemas-microsoft-com:office:word" xmlns:w="http://schemas.openxmlformats.org/wordprocessingml/2006/main" xmlns:w14="http://schemas.microsoft.com/office/word/2010/wordml" xmlns:w15="http://schemas.microsoft.com/office/word/2012/wordml" xmlns:w16cex="http://schemas.microsoft.com/office/word/2018/wordml/cex" xmlns:w16cid="http://schemas.microsoft.com/office/word/2016/wordml/cid" xmlns:w16="http://schemas.microsoft.com/office/word/2018/wordml" xmlns:w16se="http://schemas.microsoft.com/office/word/2015/wordml/symex" xmlns:wpg="http://schemas.microsoft.com/office/word/2010/wordprocessingGroup" xmlns:wpi="http://schemas.microsoft.com/office/word/2010/wordprocessingInk" xmlns:wne="http://schemas.microsoft.com/office/word/2006/wordml" xmlns:wps="http://schemas.microsoft.com/office/word/2010/wordprocessingShape" mc:Ignorable="w14 w15 w16se w16cid w16 w16cex wp14">
+  <w:footnote w:type="separator" w:id="-1">
+    <w:p>
+      <w:r>
+        <w:separator/>
+      </w:r>
+    </w:p>
+  </w:footnote>
+  <w:footnote w:type="continuationSeparator" w:id="0">
+    <w:p>
+      <w:r>
+        <w:continuationSeparator/>
+      </w:r>
+    </w:p>
+  </w:footnote>
+</w:footnotes>
 </file>
 
 <file path=word/numbering.xml><?xml version="1.0" encoding="utf-8"?>
@@ -8259,6 +8344,48 @@
       <w:contextualSpacing/>
     </w:pPr>
   </w:style>
+  <w:style w:type="paragraph" w:styleId="Header">
+    <w:name w:val="header"/>
+    <w:basedOn w:val="Normal"/>
+    <w:link w:val="HeaderChar"/>
+    <w:uiPriority w:val="99"/>
+    <w:unhideWhenUsed/>
+    <w:rsid w:val="00AC7278"/>
+    <w:pPr>
+      <w:tabs>
+        <w:tab w:val="center" w:pos="4513"/>
+        <w:tab w:val="right" w:pos="9026"/>
+      </w:tabs>
+    </w:pPr>
+  </w:style>
+  <w:style w:type="character" w:customStyle="1" w:styleId="HeaderChar">
+    <w:name w:val="Header Char"/>
+    <w:basedOn w:val="DefaultParagraphFont"/>
+    <w:link w:val="Header"/>
+    <w:uiPriority w:val="99"/>
+    <w:rsid w:val="00AC7278"/>
+  </w:style>
+  <w:style w:type="paragraph" w:styleId="Footer">
+    <w:name w:val="footer"/>
+    <w:basedOn w:val="Normal"/>
+    <w:link w:val="FooterChar"/>
+    <w:uiPriority w:val="99"/>
+    <w:unhideWhenUsed/>
+    <w:rsid w:val="00AC7278"/>
+    <w:pPr>
+      <w:tabs>
+        <w:tab w:val="center" w:pos="4513"/>
+        <w:tab w:val="right" w:pos="9026"/>
+      </w:tabs>
+    </w:pPr>
+  </w:style>
+  <w:style w:type="character" w:customStyle="1" w:styleId="FooterChar">
+    <w:name w:val="Footer Char"/>
+    <w:basedOn w:val="DefaultParagraphFont"/>
+    <w:link w:val="Footer"/>
+    <w:uiPriority w:val="99"/>
+    <w:rsid w:val="00AC7278"/>
+  </w:style>
 </w:styles>
 </file>
 

</xml_diff>